<commit_message>
Agrega Solicitud de cambio RFC_1
</commit_message>
<xml_diff>
--- a/Documentos/RFC_1.docx
+++ b/Documentos/RFC_1.docx
@@ -21,6 +21,17 @@
         </w:rPr>
         <w:t>Solicitud de Cambio</w:t>
       </w:r>
+      <w:r>
+        <w:rPr>
+          <w:b/>
+          <w:sz w:val="28"/>
+          <w:szCs w:val="28"/>
+          <w:lang w:val="en-US"/>
+        </w:rPr>
+        <w:t xml:space="preserve"> </w:t>
+      </w:r>
+      <w:bookmarkStart w:id="0" w:name="_GoBack"/>
+      <w:bookmarkEnd w:id="0"/>
     </w:p>
     <w:p>
       <w:pPr>
@@ -351,8 +362,6 @@
               </w:rPr>
               <w:t>Agregar una funcion adicional al modo de busqueda que se realiza al buscar recetas.</w:t>
             </w:r>
-            <w:bookmarkStart w:id="0" w:name="_GoBack"/>
-            <w:bookmarkEnd w:id="0"/>
           </w:p>
         </w:tc>
       </w:tr>

</xml_diff>